<commit_message>
Updated reports. Added guessing cycle at L2
</commit_message>
<xml_diff>
--- a/Algorithms/L1/ПиАА_1.docx
+++ b/Algorithms/L1/ПиАА_1.docx
@@ -4867,6 +4867,9 @@
       <w:pPr>
         <w:pStyle w:val="HTML0"/>
         <w:ind w:left="709"/>
+        <w:rPr>
+          <w:lang w:val="en-US"/>
+        </w:rPr>
       </w:pPr>
       <w:r>
         <w:rPr>
@@ -4879,6 +4882,7 @@
       <w:r>
         <w:rPr>
           <w:color w:val="800080"/>
+          <w:lang w:val="en-US"/>
         </w:rPr>
         <w:t>Opt_</w:t>
       </w:r>
@@ -4886,41 +4890,55 @@
       <w:r>
         <w:rPr>
           <w:color w:val="800080"/>
+          <w:lang w:val="en-US"/>
         </w:rPr>
         <w:t>task</w:t>
       </w:r>
       <w:proofErr w:type="spellEnd"/>
       <w:r>
+        <w:rPr>
+          <w:lang w:val="en-US"/>
+        </w:rPr>
         <w:t>(</w:t>
       </w:r>
       <w:proofErr w:type="gramEnd"/>
       <w:r>
+        <w:rPr>
+          <w:lang w:val="en-US"/>
+        </w:rPr>
         <w:t>)</w:t>
       </w:r>
       <w:r>
         <w:rPr>
           <w:color w:val="C0C0C0"/>
-        </w:rPr>
-        <w:t xml:space="preserve"> </w:t>
-      </w:r>
-      <w:r>
+          <w:lang w:val="en-US"/>
+        </w:rPr>
+        <w:t xml:space="preserve"> </w:t>
+      </w:r>
+      <w:r>
+        <w:rPr>
+          <w:lang w:val="en-US"/>
+        </w:rPr>
         <w:t>=</w:t>
       </w:r>
       <w:r>
         <w:rPr>
           <w:color w:val="C0C0C0"/>
-        </w:rPr>
-        <w:t xml:space="preserve"> </w:t>
-      </w:r>
-      <w:proofErr w:type="spellStart"/>
+          <w:lang w:val="en-US"/>
+        </w:rPr>
+        <w:t xml:space="preserve"> </w:t>
+      </w:r>
       <w:r>
         <w:rPr>
           <w:color w:val="808000"/>
+          <w:lang w:val="en-US"/>
         </w:rPr>
         <w:t>default</w:t>
       </w:r>
-      <w:proofErr w:type="spellEnd"/>
-      <w:r>
+      <w:r>
+        <w:rPr>
+          <w:lang w:val="en-US"/>
+        </w:rPr>
         <w:t>;</w:t>
       </w:r>
     </w:p>
@@ -4932,6 +4950,7 @@
       <w:r>
         <w:rPr>
           <w:color w:val="C0C0C0"/>
+          <w:lang w:val="en-US"/>
         </w:rPr>
         <w:t xml:space="preserve">    </w:t>
       </w:r>
@@ -6508,9 +6527,6 @@
       <w:pPr>
         <w:pStyle w:val="HTML0"/>
         <w:ind w:left="709"/>
-        <w:rPr>
-          <w:lang w:val="en-US"/>
-        </w:rPr>
       </w:pPr>
       <w:r>
         <w:rPr>
@@ -6531,11 +6547,9 @@
       <w:r>
         <w:rPr>
           <w:color w:val="C0C0C0"/>
-          <w:lang w:val="en-US"/>
-        </w:rPr>
-        <w:t xml:space="preserve"> </w:t>
-      </w:r>
-      <w:proofErr w:type="spellStart"/>
+        </w:rPr>
+        <w:t xml:space="preserve"> </w:t>
+      </w:r>
       <w:r>
         <w:rPr>
           <w:b/>
@@ -6543,43 +6557,42 @@
           <w:color w:val="00677C"/>
           <w:lang w:val="en-US"/>
         </w:rPr>
-        <w:t>g_</w:t>
-      </w:r>
-      <w:proofErr w:type="gramStart"/>
+        <w:t>g</w:t>
+      </w:r>
       <w:r>
         <w:rPr>
           <w:b/>
           <w:bCs/>
           <w:color w:val="00677C"/>
+        </w:rPr>
+        <w:t>_</w:t>
+      </w:r>
+      <w:proofErr w:type="spellStart"/>
+      <w:proofErr w:type="gramStart"/>
+      <w:r>
+        <w:rPr>
+          <w:b/>
+          <w:bCs/>
+          <w:color w:val="00677C"/>
           <w:lang w:val="en-US"/>
         </w:rPr>
         <w:t>nums</w:t>
       </w:r>
       <w:proofErr w:type="spellEnd"/>
       <w:r>
-        <w:rPr>
-          <w:lang w:val="en-US"/>
-        </w:rPr>
         <w:t>(</w:t>
       </w:r>
       <w:proofErr w:type="gramEnd"/>
       <w:r>
-        <w:rPr>
-          <w:lang w:val="en-US"/>
-        </w:rPr>
         <w:t>)</w:t>
       </w:r>
       <w:r>
         <w:rPr>
           <w:color w:val="C0C0C0"/>
-          <w:lang w:val="en-US"/>
-        </w:rPr>
-        <w:t xml:space="preserve"> </w:t>
-      </w:r>
-      <w:r>
-        <w:rPr>
-          <w:lang w:val="en-US"/>
-        </w:rPr>
+        </w:rPr>
+        <w:t xml:space="preserve"> </w:t>
+      </w:r>
+      <w:r>
         <w:t>{</w:t>
       </w:r>
       <w:r>
@@ -6592,7 +6605,6 @@
       <w:r>
         <w:rPr>
           <w:color w:val="C0C0C0"/>
-          <w:lang w:val="en-US"/>
         </w:rPr>
         <w:t xml:space="preserve"> </w:t>
       </w:r>
@@ -6606,35 +6618,26 @@
       </w:r>
       <w:proofErr w:type="spellEnd"/>
       <w:r>
-        <w:rPr>
-          <w:lang w:val="en-US"/>
-        </w:rPr>
         <w:t>;</w:t>
       </w:r>
       <w:r>
         <w:rPr>
           <w:color w:val="C0C0C0"/>
-          <w:lang w:val="en-US"/>
-        </w:rPr>
-        <w:t xml:space="preserve"> </w:t>
-      </w:r>
-      <w:r>
-        <w:rPr>
-          <w:lang w:val="en-US"/>
-        </w:rPr>
+        </w:rPr>
+        <w:t xml:space="preserve"> </w:t>
+      </w:r>
+      <w:r>
         <w:t>}</w:t>
       </w:r>
       <w:r>
         <w:rPr>
           <w:color w:val="C0C0C0"/>
-          <w:lang w:val="en-US"/>
         </w:rPr>
         <w:t xml:space="preserve"> </w:t>
       </w:r>
       <w:r>
         <w:rPr>
           <w:color w:val="008000"/>
-          <w:lang w:val="en-US"/>
         </w:rPr>
         <w:t>//</w:t>
       </w:r>
@@ -6647,7 +6650,6 @@
       <w:r>
         <w:rPr>
           <w:color w:val="C0C0C0"/>
-          <w:lang w:val="en-US"/>
         </w:rPr>
         <w:t xml:space="preserve"> </w:t>
       </w:r>
@@ -6660,7 +6662,6 @@
       <w:r>
         <w:rPr>
           <w:color w:val="C0C0C0"/>
-          <w:lang w:val="en-US"/>
         </w:rPr>
         <w:t xml:space="preserve"> </w:t>
       </w:r>
@@ -6682,7 +6683,6 @@
       <w:r>
         <w:rPr>
           <w:color w:val="C0C0C0"/>
-          <w:lang w:val="en-US"/>
         </w:rPr>
         <w:t xml:space="preserve">    </w:t>
       </w:r>
@@ -12614,6 +12614,72 @@
         </w:rPr>
         <w:t xml:space="preserve">а также с некоторыми их производными. Разобран механизм использования итераторов для проходов через контейнеры. </w:t>
       </w:r>
+      <w:r>
+        <w:rPr>
+          <w:sz w:val="28"/>
+          <w:szCs w:val="28"/>
+        </w:rPr>
+        <w:t xml:space="preserve">Изучено использование метода </w:t>
+      </w:r>
+      <w:proofErr w:type="spellStart"/>
+      <w:r>
+        <w:rPr>
+          <w:sz w:val="28"/>
+          <w:szCs w:val="28"/>
+          <w:lang w:val="en-US"/>
+        </w:rPr>
+        <w:t>QApplication</w:t>
+      </w:r>
+      <w:proofErr w:type="spellEnd"/>
+      <w:r>
+        <w:rPr>
+          <w:sz w:val="28"/>
+          <w:szCs w:val="28"/>
+        </w:rPr>
+        <w:t>::</w:t>
+      </w:r>
+      <w:proofErr w:type="spellStart"/>
+      <w:r>
+        <w:rPr>
+          <w:sz w:val="28"/>
+          <w:szCs w:val="28"/>
+          <w:lang w:val="en-US"/>
+        </w:rPr>
+        <w:t>QProcassEvents</w:t>
+      </w:r>
+      <w:proofErr w:type="spellEnd"/>
+      <w:r>
+        <w:rPr>
+          <w:sz w:val="28"/>
+          <w:szCs w:val="28"/>
+        </w:rPr>
+        <w:t xml:space="preserve"> </w:t>
+      </w:r>
+      <w:r>
+        <w:rPr>
+          <w:sz w:val="28"/>
+          <w:szCs w:val="28"/>
+        </w:rPr>
+        <w:t xml:space="preserve">для сохранения работоспособности приложения при большом количестве </w:t>
+      </w:r>
+      <w:proofErr w:type="spellStart"/>
+      <w:r>
+        <w:rPr>
+          <w:sz w:val="28"/>
+          <w:szCs w:val="28"/>
+        </w:rPr>
+        <w:t>выичслений</w:t>
+      </w:r>
+      <w:proofErr w:type="spellEnd"/>
+      <w:r>
+        <w:rPr>
+          <w:sz w:val="28"/>
+          <w:szCs w:val="28"/>
+        </w:rPr>
+        <w:t xml:space="preserve">. </w:t>
+      </w:r>
+      <w:bookmarkStart w:id="1" w:name="_GoBack"/>
+      <w:bookmarkEnd w:id="1"/>
     </w:p>
     <w:p>
       <w:pPr>
@@ -12654,6 +12720,7 @@
           <w:rStyle w:val="aff"/>
           <w:bCs w:val="0"/>
           <w:caps/>
+          <w:lang w:val="en-US"/>
         </w:rPr>
       </w:pPr>
       <w:r>
@@ -12662,7 +12729,7 @@
           <w:bCs w:val="0"/>
           <w:caps/>
         </w:rPr>
-        <w:t xml:space="preserve">Код </w:t>
+        <w:t>Код</w:t>
       </w:r>
       <w:r>
         <w:rPr>
@@ -12671,13 +12738,23 @@
           <w:caps/>
           <w:lang w:val="en-US"/>
         </w:rPr>
-        <w:t>ITEM</w:t>
+        <w:t xml:space="preserve"> </w:t>
       </w:r>
       <w:r>
         <w:rPr>
           <w:rStyle w:val="aff"/>
           <w:bCs w:val="0"/>
           <w:caps/>
+          <w:lang w:val="en-US"/>
+        </w:rPr>
+        <w:t>ITEM</w:t>
+      </w:r>
+      <w:r>
+        <w:rPr>
+          <w:rStyle w:val="aff"/>
+          <w:bCs w:val="0"/>
+          <w:caps/>
+          <w:lang w:val="en-US"/>
         </w:rPr>
         <w:t>.</w:t>
       </w:r>
@@ -19542,9 +19619,6 @@
     <w:p>
       <w:pPr>
         <w:pStyle w:val="HTML0"/>
-        <w:rPr>
-          <w:lang w:val="en-US"/>
-        </w:rPr>
       </w:pPr>
       <w:r>
         <w:rPr>
@@ -19563,9 +19637,6 @@
       </w:r>
       <w:proofErr w:type="spellEnd"/>
       <w:r>
-        <w:rPr>
-          <w:lang w:val="en-US"/>
-        </w:rPr>
         <w:t>&lt;</w:t>
       </w:r>
       <w:r>
@@ -19576,15 +19647,11 @@
         <w:t>Item</w:t>
       </w:r>
       <w:r>
-        <w:rPr>
-          <w:lang w:val="en-US"/>
-        </w:rPr>
         <w:t>&gt;</w:t>
       </w:r>
       <w:r>
         <w:rPr>
           <w:color w:val="C0C0C0"/>
-          <w:lang w:val="en-US"/>
         </w:rPr>
         <w:t xml:space="preserve"> </w:t>
       </w:r>
@@ -19596,22 +19663,17 @@
         <w:t>all</w:t>
       </w:r>
       <w:r>
-        <w:rPr>
-          <w:lang w:val="en-US"/>
-        </w:rPr>
         <w:t>;</w:t>
       </w:r>
       <w:r>
         <w:rPr>
           <w:color w:val="C0C0C0"/>
-          <w:lang w:val="en-US"/>
         </w:rPr>
         <w:t xml:space="preserve"> </w:t>
       </w:r>
       <w:r>
         <w:rPr>
           <w:color w:val="008000"/>
-          <w:lang w:val="en-US"/>
         </w:rPr>
         <w:t>//</w:t>
       </w:r>
@@ -19624,7 +19686,6 @@
       <w:r>
         <w:rPr>
           <w:color w:val="C0C0C0"/>
-          <w:lang w:val="en-US"/>
         </w:rPr>
         <w:t xml:space="preserve"> </w:t>
       </w:r>
@@ -19637,7 +19698,6 @@
       <w:r>
         <w:rPr>
           <w:color w:val="C0C0C0"/>
-          <w:lang w:val="en-US"/>
         </w:rPr>
         <w:t xml:space="preserve"> </w:t>
       </w:r>
@@ -19650,7 +19710,6 @@
       <w:r>
         <w:rPr>
           <w:color w:val="C0C0C0"/>
-          <w:lang w:val="en-US"/>
         </w:rPr>
         <w:t xml:space="preserve"> </w:t>
       </w:r>
@@ -19664,14 +19723,10 @@
     <w:p>
       <w:pPr>
         <w:pStyle w:val="HTML0"/>
-        <w:rPr>
-          <w:lang w:val="en-US"/>
-        </w:rPr>
-      </w:pPr>
-      <w:r>
-        <w:rPr>
-          <w:color w:val="C0C0C0"/>
-          <w:lang w:val="en-US"/>
+      </w:pPr>
+      <w:r>
+        <w:rPr>
+          <w:color w:val="C0C0C0"/>
         </w:rPr>
         <w:t xml:space="preserve">    </w:t>
       </w:r>
@@ -19685,9 +19740,6 @@
       </w:r>
       <w:proofErr w:type="spellEnd"/>
       <w:r>
-        <w:rPr>
-          <w:lang w:val="en-US"/>
-        </w:rPr>
         <w:t>&lt;</w:t>
       </w:r>
       <w:r>
@@ -19698,15 +19750,11 @@
         <w:t>Item</w:t>
       </w:r>
       <w:r>
-        <w:rPr>
-          <w:lang w:val="en-US"/>
-        </w:rPr>
         <w:t>&gt;</w:t>
       </w:r>
       <w:r>
         <w:rPr>
           <w:color w:val="C0C0C0"/>
-          <w:lang w:val="en-US"/>
         </w:rPr>
         <w:t xml:space="preserve"> </w:t>
       </w:r>
@@ -19718,15 +19766,11 @@
         <w:t>s</w:t>
       </w:r>
       <w:r>
-        <w:rPr>
-          <w:lang w:val="en-US"/>
-        </w:rPr>
         <w:t>;</w:t>
       </w:r>
       <w:r>
         <w:rPr>
           <w:color w:val="008000"/>
-          <w:lang w:val="en-US"/>
         </w:rPr>
         <w:t>//</w:t>
       </w:r>
@@ -19739,7 +19783,6 @@
       <w:r>
         <w:rPr>
           <w:color w:val="C0C0C0"/>
-          <w:lang w:val="en-US"/>
         </w:rPr>
         <w:t xml:space="preserve"> </w:t>
       </w:r>
@@ -19753,14 +19796,10 @@
     <w:p>
       <w:pPr>
         <w:pStyle w:val="HTML0"/>
-        <w:rPr>
-          <w:lang w:val="en-US"/>
-        </w:rPr>
-      </w:pPr>
-      <w:r>
-        <w:rPr>
-          <w:color w:val="C0C0C0"/>
-          <w:lang w:val="en-US"/>
+      </w:pPr>
+      <w:r>
+        <w:rPr>
+          <w:color w:val="C0C0C0"/>
         </w:rPr>
         <w:t xml:space="preserve">    </w:t>
       </w:r>
@@ -19774,9 +19813,6 @@
       </w:r>
       <w:proofErr w:type="spellEnd"/>
       <w:r>
-        <w:rPr>
-          <w:lang w:val="en-US"/>
-        </w:rPr>
         <w:t>&lt;</w:t>
       </w:r>
       <w:r>
@@ -19787,15 +19823,11 @@
         <w:t>Item</w:t>
       </w:r>
       <w:r>
-        <w:rPr>
-          <w:lang w:val="en-US"/>
-        </w:rPr>
         <w:t>&gt;</w:t>
       </w:r>
       <w:r>
         <w:rPr>
           <w:color w:val="C0C0C0"/>
-          <w:lang w:val="en-US"/>
         </w:rPr>
         <w:t xml:space="preserve"> </w:t>
       </w:r>
@@ -19807,15 +19839,11 @@
         <w:t>opts</w:t>
       </w:r>
       <w:r>
-        <w:rPr>
-          <w:lang w:val="en-US"/>
-        </w:rPr>
         <w:t>;</w:t>
       </w:r>
       <w:r>
         <w:rPr>
           <w:color w:val="008000"/>
-          <w:lang w:val="en-US"/>
         </w:rPr>
         <w:t>//</w:t>
       </w:r>
@@ -19828,7 +19856,6 @@
       <w:r>
         <w:rPr>
           <w:color w:val="C0C0C0"/>
-          <w:lang w:val="en-US"/>
         </w:rPr>
         <w:t xml:space="preserve"> </w:t>
       </w:r>
@@ -19849,7 +19876,6 @@
       <w:r>
         <w:rPr>
           <w:color w:val="C0C0C0"/>
-          <w:lang w:val="en-US"/>
         </w:rPr>
         <w:t xml:space="preserve">    </w:t>
       </w:r>
@@ -31042,6 +31068,9 @@
     <w:p>
       <w:pPr>
         <w:pStyle w:val="HTML0"/>
+        <w:rPr>
+          <w:lang w:val="en-US"/>
+        </w:rPr>
       </w:pPr>
       <w:r>
         <w:rPr>
@@ -31055,57 +31084,87 @@
       <w:r>
         <w:rPr>
           <w:color w:val="00677C"/>
+          <w:lang w:val="en-US"/>
         </w:rPr>
         <w:t>clrzeros</w:t>
       </w:r>
       <w:proofErr w:type="spellEnd"/>
       <w:r>
+        <w:rPr>
+          <w:lang w:val="en-US"/>
+        </w:rPr>
         <w:t>(</w:t>
       </w:r>
       <w:proofErr w:type="gramEnd"/>
       <w:r>
+        <w:rPr>
+          <w:lang w:val="en-US"/>
+        </w:rPr>
         <w:t>);</w:t>
       </w:r>
     </w:p>
     <w:p>
       <w:pPr>
         <w:pStyle w:val="HTML0"/>
-      </w:pPr>
-      <w:r>
-        <w:rPr>
-          <w:color w:val="C0C0C0"/>
+        <w:rPr>
+          <w:lang w:val="en-US"/>
+        </w:rPr>
+      </w:pPr>
+      <w:r>
+        <w:rPr>
+          <w:color w:val="C0C0C0"/>
+          <w:lang w:val="en-US"/>
         </w:rPr>
         <w:t xml:space="preserve">        </w:t>
       </w:r>
       <w:r>
+        <w:rPr>
+          <w:lang w:val="en-US"/>
+        </w:rPr>
         <w:t>}</w:t>
       </w:r>
     </w:p>
     <w:p>
       <w:pPr>
         <w:pStyle w:val="HTML0"/>
-      </w:pPr>
-      <w:r>
-        <w:rPr>
-          <w:color w:val="C0C0C0"/>
+        <w:rPr>
+          <w:lang w:val="en-US"/>
+        </w:rPr>
+      </w:pPr>
+      <w:r>
+        <w:rPr>
+          <w:color w:val="C0C0C0"/>
+          <w:lang w:val="en-US"/>
         </w:rPr>
         <w:t xml:space="preserve">    </w:t>
       </w:r>
       <w:r>
+        <w:rPr>
+          <w:lang w:val="en-US"/>
+        </w:rPr>
         <w:t>}</w:t>
       </w:r>
     </w:p>
     <w:p>
       <w:pPr>
         <w:pStyle w:val="HTML0"/>
-      </w:pPr>
-      <w:r>
+        <w:rPr>
+          <w:lang w:val="en-US"/>
+        </w:rPr>
+      </w:pPr>
+      <w:r>
+        <w:rPr>
+          <w:lang w:val="en-US"/>
+        </w:rPr>
         <w:t>}</w:t>
       </w:r>
     </w:p>
     <w:p>
       <w:pPr>
         <w:pStyle w:val="HTML0"/>
+        <w:rPr>
+          <w:lang w:val="en-US"/>
+        </w:rPr>
       </w:pPr>
     </w:p>
     <w:p>
@@ -36112,6 +36171,9 @@
     <w:p>
       <w:pPr>
         <w:pStyle w:val="HTML0"/>
+        <w:rPr>
+          <w:lang w:val="en-US"/>
+        </w:rPr>
       </w:pPr>
       <w:r>
         <w:rPr>
@@ -36124,15 +36186,20 @@
       <w:r>
         <w:rPr>
           <w:color w:val="800000"/>
+          <w:lang w:val="en-US"/>
         </w:rPr>
         <w:t>op</w:t>
       </w:r>
       <w:r>
+        <w:rPr>
+          <w:lang w:val="en-US"/>
+        </w:rPr>
         <w:t>.</w:t>
       </w:r>
       <w:r>
         <w:rPr>
           <w:color w:val="800000"/>
+          <w:lang w:val="en-US"/>
         </w:rPr>
         <w:t>steps</w:t>
       </w:r>
@@ -36141,25 +36208,34 @@
       <w:r>
         <w:rPr>
           <w:color w:val="C0C0C0"/>
-        </w:rPr>
-        <w:t xml:space="preserve"> </w:t>
-      </w:r>
-      <w:r>
+          <w:lang w:val="en-US"/>
+        </w:rPr>
+        <w:t xml:space="preserve"> </w:t>
+      </w:r>
+      <w:r>
+        <w:rPr>
+          <w:lang w:val="en-US"/>
+        </w:rPr>
         <w:t>=</w:t>
       </w:r>
       <w:r>
         <w:rPr>
           <w:color w:val="C0C0C0"/>
+          <w:lang w:val="en-US"/>
         </w:rPr>
         <w:t xml:space="preserve"> </w:t>
       </w:r>
       <w:r>
         <w:rPr>
           <w:color w:val="000080"/>
+          <w:lang w:val="en-US"/>
         </w:rPr>
         <w:t>0</w:t>
       </w:r>
       <w:r>
+        <w:rPr>
+          <w:lang w:val="en-US"/>
+        </w:rPr>
         <w:t>;</w:t>
       </w:r>
     </w:p>
@@ -37990,6 +38066,9 @@
     <w:p>
       <w:pPr>
         <w:pStyle w:val="HTML0"/>
+        <w:rPr>
+          <w:lang w:val="en-US"/>
+        </w:rPr>
       </w:pPr>
       <w:r>
         <w:rPr>
@@ -38001,10 +38080,14 @@
       <w:r>
         <w:rPr>
           <w:color w:val="808000"/>
+          <w:lang w:val="en-US"/>
         </w:rPr>
         <w:t>else</w:t>
       </w:r>
       <w:r>
+        <w:rPr>
+          <w:lang w:val="en-US"/>
+        </w:rPr>
         <w:t>{</w:t>
       </w:r>
       <w:proofErr w:type="gramEnd"/>
@@ -40746,6 +40829,9 @@
     <w:p>
       <w:pPr>
         <w:pStyle w:val="HTML0"/>
+        <w:rPr>
+          <w:lang w:val="en-US"/>
+        </w:rPr>
       </w:pPr>
       <w:r>
         <w:rPr>
@@ -40754,65 +40840,89 @@
         </w:rPr>
         <w:t xml:space="preserve">        </w:t>
       </w:r>
-      <w:proofErr w:type="spellStart"/>
       <w:r>
         <w:rPr>
           <w:color w:val="092E64"/>
+          <w:lang w:val="en-US"/>
         </w:rPr>
         <w:t>button</w:t>
       </w:r>
-      <w:proofErr w:type="spellEnd"/>
-      <w:proofErr w:type="gramStart"/>
-      <w:r>
+      <w:r>
+        <w:rPr>
+          <w:lang w:val="en-US"/>
+        </w:rPr>
         <w:t>-&gt;</w:t>
       </w:r>
       <w:proofErr w:type="spellStart"/>
       <w:r>
         <w:rPr>
           <w:color w:val="00677C"/>
+          <w:lang w:val="en-US"/>
         </w:rPr>
         <w:t>setEnabled</w:t>
       </w:r>
       <w:proofErr w:type="spellEnd"/>
-      <w:proofErr w:type="gramEnd"/>
-      <w:r>
+      <w:r>
+        <w:rPr>
+          <w:lang w:val="en-US"/>
+        </w:rPr>
         <w:t>(</w:t>
       </w:r>
       <w:r>
         <w:rPr>
           <w:color w:val="092E64"/>
+          <w:lang w:val="en-US"/>
         </w:rPr>
         <w:t>b</w:t>
       </w:r>
       <w:r>
+        <w:rPr>
+          <w:lang w:val="en-US"/>
+        </w:rPr>
         <w:t>);</w:t>
       </w:r>
     </w:p>
     <w:p>
       <w:pPr>
         <w:pStyle w:val="HTML0"/>
-      </w:pPr>
-      <w:r>
-        <w:rPr>
-          <w:color w:val="C0C0C0"/>
+        <w:rPr>
+          <w:lang w:val="en-US"/>
+        </w:rPr>
+      </w:pPr>
+      <w:r>
+        <w:rPr>
+          <w:color w:val="C0C0C0"/>
+          <w:lang w:val="en-US"/>
         </w:rPr>
         <w:t xml:space="preserve">    </w:t>
       </w:r>
       <w:r>
+        <w:rPr>
+          <w:lang w:val="en-US"/>
+        </w:rPr>
         <w:t>}</w:t>
       </w:r>
     </w:p>
     <w:p>
       <w:pPr>
         <w:pStyle w:val="HTML0"/>
-      </w:pPr>
-      <w:r>
+        <w:rPr>
+          <w:lang w:val="en-US"/>
+        </w:rPr>
+      </w:pPr>
+      <w:r>
+        <w:rPr>
+          <w:lang w:val="en-US"/>
+        </w:rPr>
         <w:t>}</w:t>
       </w:r>
     </w:p>
     <w:p>
       <w:pPr>
         <w:pStyle w:val="HTML0"/>
+        <w:rPr>
+          <w:lang w:val="en-US"/>
+        </w:rPr>
       </w:pPr>
     </w:p>
     <w:p>
@@ -40822,11 +40932,13 @@
         <w:ind w:firstLine="0"/>
         <w:rPr>
           <w:szCs w:val="28"/>
-        </w:rPr>
-      </w:pPr>
-      <w:r>
-        <w:rPr>
-          <w:szCs w:val="28"/>
+          <w:lang w:val="en-US"/>
+        </w:rPr>
+      </w:pPr>
+      <w:r>
+        <w:rPr>
+          <w:szCs w:val="28"/>
+          <w:lang w:val="en-US"/>
         </w:rPr>
         <w:br w:type="page"/>
       </w:r>
@@ -40841,6 +40953,7 @@
           <w:rStyle w:val="aff"/>
           <w:bCs w:val="0"/>
           <w:caps/>
+          <w:lang w:val="en-US"/>
         </w:rPr>
       </w:pPr>
       <w:r>
@@ -40857,6 +40970,7 @@
           <w:rStyle w:val="aff"/>
           <w:bCs w:val="0"/>
           <w:caps/>
+          <w:lang w:val="en-US"/>
         </w:rPr>
         <w:t xml:space="preserve"> </w:t>
       </w:r>
@@ -41446,8 +41560,6 @@
           <w:caps/>
         </w:rPr>
       </w:pPr>
-      <w:bookmarkStart w:id="1" w:name="_GoBack"/>
-      <w:bookmarkEnd w:id="1"/>
     </w:p>
     <w:p>
       <w:pPr>
@@ -45014,7 +45126,7 @@
 </file>
 
 <file path=customXml/itemProps1.xml><?xml version="1.0" encoding="utf-8"?>
-<ds:datastoreItem xmlns:ds="http://schemas.openxmlformats.org/officeDocument/2006/customXml" ds:itemID="{303C8BC3-E418-4CD0-845D-E47C1FB6D47E}">
+<ds:datastoreItem xmlns:ds="http://schemas.openxmlformats.org/officeDocument/2006/customXml" ds:itemID="{D166D284-8502-4DC7-9934-137D90812390}">
   <ds:schemaRefs>
     <ds:schemaRef ds:uri="http://schemas.openxmlformats.org/officeDocument/2006/bibliography"/>
   </ds:schemaRefs>

</xml_diff>